<commit_message>
Fixes for plugin publish. Updated doc
</commit_message>
<xml_diff>
--- a/Intellij Idea plugin.docx
+++ b/Intellij Idea plugin.docx
@@ -8,11 +8,138 @@
           <w:lang w:val="pl-PL"/>
         </w:rPr>
       </w:pPr>
-      <w:r>
-        <w:rPr>
-          <w:lang w:val="pl-PL"/>
-        </w:rPr>
-        <w:t>Intellij Idea plugin</w:t>
+      <w:proofErr w:type="spellStart"/>
+      <w:r>
+        <w:rPr>
+          <w:lang w:val="pl-PL"/>
+        </w:rPr>
+        <w:t>Intellij</w:t>
+      </w:r>
+      <w:proofErr w:type="spellEnd"/>
+      <w:r>
+        <w:rPr>
+          <w:lang w:val="pl-PL"/>
+        </w:rPr>
+        <w:t xml:space="preserve"> Idea </w:t>
+      </w:r>
+      <w:proofErr w:type="spellStart"/>
+      <w:r>
+        <w:rPr>
+          <w:lang w:val="pl-PL"/>
+        </w:rPr>
+        <w:t>plugin</w:t>
+      </w:r>
+      <w:proofErr w:type="spellEnd"/>
+      <w:r>
+        <w:rPr>
+          <w:lang w:val="pl-PL"/>
+        </w:rPr>
+        <w:t xml:space="preserve"> development</w:t>
+      </w:r>
+    </w:p>
+    <w:p>
+      <w:pPr>
+        <w:rPr>
+          <w:lang w:val="pl-PL"/>
+        </w:rPr>
+      </w:pPr>
+    </w:p>
+    <w:p>
+      <w:pPr>
+        <w:rPr>
+          <w:lang w:val="pl-PL"/>
+        </w:rPr>
+      </w:pPr>
+      <w:r>
+        <w:rPr>
+          <w:lang w:val="pl-PL"/>
+        </w:rPr>
+        <w:t xml:space="preserve">Wprost zwracają uwagę na to, że dokumentacja nie jest pełna i pisanie </w:t>
+      </w:r>
+      <w:proofErr w:type="spellStart"/>
+      <w:r>
+        <w:rPr>
+          <w:lang w:val="pl-PL"/>
+        </w:rPr>
+        <w:t>pluginów</w:t>
+      </w:r>
+      <w:proofErr w:type="spellEnd"/>
+      <w:r>
+        <w:rPr>
+          <w:lang w:val="pl-PL"/>
+        </w:rPr>
+        <w:t xml:space="preserve"> może wymagać przeglądania kodu źródłowego </w:t>
+      </w:r>
+      <w:proofErr w:type="spellStart"/>
+      <w:r>
+        <w:rPr>
+          <w:lang w:val="pl-PL"/>
+        </w:rPr>
+        <w:t>Intellij</w:t>
+      </w:r>
+      <w:proofErr w:type="spellEnd"/>
+      <w:r>
+        <w:rPr>
+          <w:lang w:val="pl-PL"/>
+        </w:rPr>
+        <w:t xml:space="preserve"> Platform </w:t>
+      </w:r>
+      <w:r>
+        <w:rPr>
+          <w:lang w:val="pl-PL"/>
+        </w:rPr>
+        <w:br/>
+      </w:r>
+      <w:hyperlink r:id="rId5" w:history="1">
+        <w:r>
+          <w:rPr>
+            <w:rStyle w:val="Hyperlink"/>
+            <w:lang w:val="pl-PL"/>
+          </w:rPr>
+          <w:t>https://github.com/JetBrains/intellij-community</w:t>
+        </w:r>
+      </w:hyperlink>
+      <w:r>
+        <w:rPr>
+          <w:lang w:val="pl-PL"/>
+        </w:rPr>
+        <w:t xml:space="preserve"> </w:t>
+      </w:r>
+      <w:r>
+        <w:rPr>
+          <w:lang w:val="pl-PL"/>
+        </w:rPr>
+        <w:br/>
+        <w:t xml:space="preserve">Lub innych </w:t>
+      </w:r>
+      <w:proofErr w:type="spellStart"/>
+      <w:r>
+        <w:rPr>
+          <w:lang w:val="pl-PL"/>
+        </w:rPr>
+        <w:t>pluginów</w:t>
+      </w:r>
+      <w:proofErr w:type="spellEnd"/>
+      <w:r>
+        <w:rPr>
+          <w:lang w:val="pl-PL"/>
+        </w:rPr>
+        <w:br/>
+      </w:r>
+      <w:hyperlink r:id="rId6" w:history="1">
+        <w:r>
+          <w:rPr>
+            <w:rStyle w:val="Hyperlink"/>
+            <w:lang w:val="pl-PL"/>
+          </w:rPr>
+          <w:t>https://plugins.jetbrains.com/intellij-platform-explorer/extensions</w:t>
+        </w:r>
+      </w:hyperlink>
+      <w:r>
+        <w:rPr>
+          <w:lang w:val="pl-PL"/>
+        </w:rPr>
+        <w:t xml:space="preserve"> </w:t>
       </w:r>
     </w:p>
     <w:p>
@@ -38,34 +165,106 @@
         <w:rPr>
           <w:lang w:val="pl-PL"/>
         </w:rPr>
-        <w:t>X. Składa się na to łatwość w użytkowaniu, stabilność pluginu, wydajność, jego testowanie, niewielki rozmiar, tłumaczenie, itp.</w:t>
-      </w:r>
-    </w:p>
-    <w:p>
-      <w:pPr>
-        <w:rPr>
-          <w:lang w:val="pl-PL"/>
-        </w:rPr>
-      </w:pPr>
-    </w:p>
-    <w:p>
-      <w:pPr>
-        <w:rPr>
-          <w:lang w:val="pl-PL"/>
-        </w:rPr>
-      </w:pPr>
-      <w:r>
-        <w:rPr>
-          <w:lang w:val="pl-PL"/>
-        </w:rPr>
-        <w:t>Istnieje plugin który wspomaga developowanie pluginów (</w:t>
-      </w:r>
-      <w:r>
-        <w:rPr>
-          <w:lang w:val="pl-PL"/>
-        </w:rPr>
-        <w:t>Plugin DevKit</w:t>
-      </w:r>
+        <w:t xml:space="preserve">X. Składa się na to łatwość w użytkowaniu, stabilność </w:t>
+      </w:r>
+      <w:proofErr w:type="spellStart"/>
+      <w:r>
+        <w:rPr>
+          <w:lang w:val="pl-PL"/>
+        </w:rPr>
+        <w:t>pluginu</w:t>
+      </w:r>
+      <w:proofErr w:type="spellEnd"/>
+      <w:r>
+        <w:rPr>
+          <w:lang w:val="pl-PL"/>
+        </w:rPr>
+        <w:t>, wydajność, jego testowanie, niewielki rozmiar, tłumaczenie, itp.</w:t>
+      </w:r>
+    </w:p>
+    <w:p>
+      <w:pPr>
+        <w:rPr>
+          <w:lang w:val="pl-PL"/>
+        </w:rPr>
+      </w:pPr>
+    </w:p>
+    <w:p>
+      <w:pPr>
+        <w:rPr>
+          <w:lang w:val="pl-PL"/>
+        </w:rPr>
+      </w:pPr>
+      <w:r>
+        <w:rPr>
+          <w:lang w:val="pl-PL"/>
+        </w:rPr>
+        <w:t xml:space="preserve">Istnieje </w:t>
+      </w:r>
+      <w:proofErr w:type="spellStart"/>
+      <w:r>
+        <w:rPr>
+          <w:lang w:val="pl-PL"/>
+        </w:rPr>
+        <w:t>plugin</w:t>
+      </w:r>
+      <w:proofErr w:type="spellEnd"/>
+      <w:r>
+        <w:rPr>
+          <w:lang w:val="pl-PL"/>
+        </w:rPr>
+        <w:t xml:space="preserve"> który wspomaga </w:t>
+      </w:r>
+      <w:proofErr w:type="spellStart"/>
+      <w:r>
+        <w:rPr>
+          <w:lang w:val="pl-PL"/>
+        </w:rPr>
+        <w:t>developowanie</w:t>
+      </w:r>
+      <w:proofErr w:type="spellEnd"/>
+      <w:r>
+        <w:rPr>
+          <w:lang w:val="pl-PL"/>
+        </w:rPr>
+        <w:t xml:space="preserve"> </w:t>
+      </w:r>
+      <w:proofErr w:type="spellStart"/>
+      <w:r>
+        <w:rPr>
+          <w:lang w:val="pl-PL"/>
+        </w:rPr>
+        <w:t>pluginów</w:t>
+      </w:r>
+      <w:proofErr w:type="spellEnd"/>
+      <w:r>
+        <w:rPr>
+          <w:lang w:val="pl-PL"/>
+        </w:rPr>
+        <w:t xml:space="preserve"> (</w:t>
+      </w:r>
+      <w:proofErr w:type="spellStart"/>
+      <w:r>
+        <w:rPr>
+          <w:lang w:val="pl-PL"/>
+        </w:rPr>
+        <w:t>Plugin</w:t>
+      </w:r>
+      <w:proofErr w:type="spellEnd"/>
+      <w:r>
+        <w:rPr>
+          <w:lang w:val="pl-PL"/>
+        </w:rPr>
+        <w:t xml:space="preserve"> </w:t>
+      </w:r>
+      <w:proofErr w:type="spellStart"/>
+      <w:r>
+        <w:rPr>
+          <w:lang w:val="pl-PL"/>
+        </w:rPr>
+        <w:t>DevKit</w:t>
+      </w:r>
+      <w:proofErr w:type="spellEnd"/>
       <w:r>
         <w:rPr>
           <w:lang w:val="pl-PL"/>
@@ -82,41 +281,175 @@
         <w:rPr>
           <w:lang w:val="pl-PL"/>
         </w:rPr>
-        <w:t>Wymaga użycia Gradle! Używa pluginu gradlowego do zarządzania niezbędnymi zależnościami, uruchomieniem IDE z nowym pluginem, publikowania pluginu do Marketplace.</w:t>
-      </w:r>
-    </w:p>
-    <w:p>
-      <w:pPr>
-        <w:rPr>
-          <w:lang w:val="pl-PL"/>
-        </w:rPr>
-      </w:pPr>
-      <w:r>
-        <w:rPr>
-          <w:lang w:val="pl-PL"/>
-        </w:rPr>
-        <w:t>Dodaje w new project opcję stworzenia nowego pluginu do Intellij.</w:t>
-      </w:r>
-    </w:p>
-    <w:p>
-      <w:pPr>
-        <w:rPr>
-          <w:lang w:val="pl-PL"/>
-        </w:rPr>
-      </w:pPr>
-    </w:p>
-    <w:p>
-      <w:pPr>
-        <w:rPr>
-          <w:lang w:val="pl-PL"/>
-        </w:rPr>
-      </w:pPr>
-      <w:r>
-        <w:rPr>
-          <w:lang w:val="pl-PL"/>
-        </w:rPr>
-        <w:t>Klasa AnAction</w:t>
-      </w:r>
+        <w:t xml:space="preserve">Wymaga użycia </w:t>
+      </w:r>
+      <w:proofErr w:type="spellStart"/>
+      <w:r>
+        <w:rPr>
+          <w:lang w:val="pl-PL"/>
+        </w:rPr>
+        <w:t>Gradle</w:t>
+      </w:r>
+      <w:proofErr w:type="spellEnd"/>
+      <w:r>
+        <w:rPr>
+          <w:lang w:val="pl-PL"/>
+        </w:rPr>
+        <w:t xml:space="preserve">! Używa </w:t>
+      </w:r>
+      <w:proofErr w:type="spellStart"/>
+      <w:r>
+        <w:rPr>
+          <w:lang w:val="pl-PL"/>
+        </w:rPr>
+        <w:t>pluginu</w:t>
+      </w:r>
+      <w:proofErr w:type="spellEnd"/>
+      <w:r>
+        <w:rPr>
+          <w:lang w:val="pl-PL"/>
+        </w:rPr>
+        <w:t xml:space="preserve"> </w:t>
+      </w:r>
+      <w:proofErr w:type="spellStart"/>
+      <w:r>
+        <w:rPr>
+          <w:lang w:val="pl-PL"/>
+        </w:rPr>
+        <w:t>gradlowego</w:t>
+      </w:r>
+      <w:proofErr w:type="spellEnd"/>
+      <w:r>
+        <w:rPr>
+          <w:lang w:val="pl-PL"/>
+        </w:rPr>
+        <w:t xml:space="preserve"> do zarządzania niezbędnymi zależnościami, uruchomieniem IDE z nowym </w:t>
+      </w:r>
+      <w:proofErr w:type="spellStart"/>
+      <w:r>
+        <w:rPr>
+          <w:lang w:val="pl-PL"/>
+        </w:rPr>
+        <w:t>pluginem</w:t>
+      </w:r>
+      <w:proofErr w:type="spellEnd"/>
+      <w:r>
+        <w:rPr>
+          <w:lang w:val="pl-PL"/>
+        </w:rPr>
+        <w:t xml:space="preserve">, publikowania </w:t>
+      </w:r>
+      <w:proofErr w:type="spellStart"/>
+      <w:r>
+        <w:rPr>
+          <w:lang w:val="pl-PL"/>
+        </w:rPr>
+        <w:t>pluginu</w:t>
+      </w:r>
+      <w:proofErr w:type="spellEnd"/>
+      <w:r>
+        <w:rPr>
+          <w:lang w:val="pl-PL"/>
+        </w:rPr>
+        <w:t xml:space="preserve"> do Marketplace.</w:t>
+      </w:r>
+    </w:p>
+    <w:p>
+      <w:pPr>
+        <w:rPr>
+          <w:lang w:val="pl-PL"/>
+        </w:rPr>
+      </w:pPr>
+      <w:r>
+        <w:rPr>
+          <w:lang w:val="pl-PL"/>
+        </w:rPr>
+        <w:t xml:space="preserve">Dodaje w </w:t>
+      </w:r>
+      <w:proofErr w:type="spellStart"/>
+      <w:r>
+        <w:rPr>
+          <w:lang w:val="pl-PL"/>
+        </w:rPr>
+        <w:t>new</w:t>
+      </w:r>
+      <w:proofErr w:type="spellEnd"/>
+      <w:r>
+        <w:rPr>
+          <w:lang w:val="pl-PL"/>
+        </w:rPr>
+        <w:t xml:space="preserve"> </w:t>
+      </w:r>
+      <w:proofErr w:type="spellStart"/>
+      <w:r>
+        <w:rPr>
+          <w:lang w:val="pl-PL"/>
+        </w:rPr>
+        <w:t>project</w:t>
+      </w:r>
+      <w:proofErr w:type="spellEnd"/>
+      <w:r>
+        <w:rPr>
+          <w:lang w:val="pl-PL"/>
+        </w:rPr>
+        <w:t xml:space="preserve"> opcję stworzenia nowego </w:t>
+      </w:r>
+      <w:proofErr w:type="spellStart"/>
+      <w:r>
+        <w:rPr>
+          <w:lang w:val="pl-PL"/>
+        </w:rPr>
+        <w:t>pluginu</w:t>
+      </w:r>
+      <w:proofErr w:type="spellEnd"/>
+      <w:r>
+        <w:rPr>
+          <w:lang w:val="pl-PL"/>
+        </w:rPr>
+        <w:t xml:space="preserve"> do </w:t>
+      </w:r>
+      <w:proofErr w:type="spellStart"/>
+      <w:r>
+        <w:rPr>
+          <w:lang w:val="pl-PL"/>
+        </w:rPr>
+        <w:t>Intellij</w:t>
+      </w:r>
+      <w:proofErr w:type="spellEnd"/>
+      <w:r>
+        <w:rPr>
+          <w:lang w:val="pl-PL"/>
+        </w:rPr>
+        <w:t>.</w:t>
+      </w:r>
+    </w:p>
+    <w:p>
+      <w:pPr>
+        <w:rPr>
+          <w:lang w:val="pl-PL"/>
+        </w:rPr>
+      </w:pPr>
+    </w:p>
+    <w:p>
+      <w:pPr>
+        <w:rPr>
+          <w:lang w:val="pl-PL"/>
+        </w:rPr>
+      </w:pPr>
+      <w:r>
+        <w:rPr>
+          <w:lang w:val="pl-PL"/>
+        </w:rPr>
+        <w:t xml:space="preserve">Klasa </w:t>
+      </w:r>
+      <w:proofErr w:type="spellStart"/>
+      <w:r>
+        <w:rPr>
+          <w:lang w:val="pl-PL"/>
+        </w:rPr>
+        <w:t>AnAction</w:t>
+      </w:r>
+      <w:proofErr w:type="spellEnd"/>
     </w:p>
     <w:p>
       <w:pPr>
@@ -141,7 +474,35 @@
         <w:rPr>
           <w:lang w:val="pl-PL"/>
         </w:rPr>
-        <w:t xml:space="preserve">update –decyduje czy użycie akcji jest dopuszczalne. Defaultowo jest zawsze dopuszczalne więc nie wymaga implementacji. Intellij Platform co jakiś czas woła </w:t>
+        <w:t xml:space="preserve">update –decyduje czy użycie akcji jest dopuszczalne. </w:t>
+      </w:r>
+      <w:proofErr w:type="spellStart"/>
+      <w:r>
+        <w:rPr>
+          <w:lang w:val="pl-PL"/>
+        </w:rPr>
+        <w:t>Defaultowo</w:t>
+      </w:r>
+      <w:proofErr w:type="spellEnd"/>
+      <w:r>
+        <w:rPr>
+          <w:lang w:val="pl-PL"/>
+        </w:rPr>
+        <w:t xml:space="preserve"> jest zawsze dopuszczalne więc nie wymaga implementacji. </w:t>
+      </w:r>
+      <w:proofErr w:type="spellStart"/>
+      <w:r>
+        <w:rPr>
+          <w:lang w:val="pl-PL"/>
+        </w:rPr>
+        <w:t>Intellij</w:t>
+      </w:r>
+      <w:proofErr w:type="spellEnd"/>
+      <w:r>
+        <w:rPr>
+          <w:lang w:val="pl-PL"/>
+        </w:rPr>
+        <w:t xml:space="preserve"> Platform co jakiś czas woła </w:t>
       </w:r>
       <w:proofErr w:type="gramStart"/>
       <w:r>
@@ -169,26 +530,62 @@
         <w:rPr>
           <w:lang w:val="pl-PL"/>
         </w:rPr>
-        <w:t xml:space="preserve"> żeby nie zablokować Intellij.</w:t>
-      </w:r>
-    </w:p>
-    <w:p>
-      <w:pPr>
-        <w:rPr>
-          <w:lang w:val="pl-PL"/>
-        </w:rPr>
-      </w:pPr>
-      <w:r>
-        <w:rPr>
-          <w:lang w:val="pl-PL"/>
-        </w:rPr>
-        <w:t xml:space="preserve">actionPerformed – logika co się dzieje </w:t>
-      </w:r>
-      <w:r>
-        <w:rPr>
-          <w:lang w:val="pl-PL"/>
-        </w:rPr>
-        <w:t>po wykonaniu akcji przez usera. Wymagana implementacja.</w:t>
+        <w:t xml:space="preserve"> żeby nie zablokować </w:t>
+      </w:r>
+      <w:proofErr w:type="spellStart"/>
+      <w:r>
+        <w:rPr>
+          <w:lang w:val="pl-PL"/>
+        </w:rPr>
+        <w:t>Intellij</w:t>
+      </w:r>
+      <w:proofErr w:type="spellEnd"/>
+      <w:r>
+        <w:rPr>
+          <w:lang w:val="pl-PL"/>
+        </w:rPr>
+        <w:t>.</w:t>
+      </w:r>
+    </w:p>
+    <w:p>
+      <w:pPr>
+        <w:rPr>
+          <w:lang w:val="pl-PL"/>
+        </w:rPr>
+      </w:pPr>
+      <w:proofErr w:type="spellStart"/>
+      <w:r>
+        <w:rPr>
+          <w:lang w:val="pl-PL"/>
+        </w:rPr>
+        <w:t>actionPerformed</w:t>
+      </w:r>
+      <w:proofErr w:type="spellEnd"/>
+      <w:r>
+        <w:rPr>
+          <w:lang w:val="pl-PL"/>
+        </w:rPr>
+        <w:t xml:space="preserve"> – logika co się dzieje </w:t>
+      </w:r>
+      <w:r>
+        <w:rPr>
+          <w:lang w:val="pl-PL"/>
+        </w:rPr>
+        <w:t xml:space="preserve">po wykonaniu akcji przez </w:t>
+      </w:r>
+      <w:proofErr w:type="spellStart"/>
+      <w:r>
+        <w:rPr>
+          <w:lang w:val="pl-PL"/>
+        </w:rPr>
+        <w:t>usera</w:t>
+      </w:r>
+      <w:proofErr w:type="spellEnd"/>
+      <w:r>
+        <w:rPr>
+          <w:lang w:val="pl-PL"/>
+        </w:rPr>
+        <w:t>. Wymagana implementacja.</w:t>
       </w:r>
     </w:p>
     <w:p>
@@ -246,20 +643,42 @@
           <w:lang w:val="pl-PL"/>
         </w:rPr>
         <w:lastRenderedPageBreak/>
-        <w:t>Publikacja pluginu</w:t>
-      </w:r>
-    </w:p>
-    <w:p>
-      <w:pPr>
-        <w:rPr>
-          <w:lang w:val="pl-PL"/>
-        </w:rPr>
-      </w:pPr>
-      <w:r>
-        <w:rPr>
-          <w:lang w:val="pl-PL"/>
-        </w:rPr>
-        <w:t xml:space="preserve">Można to zrobić na Intellij Marketplace. </w:t>
+        <w:t xml:space="preserve">Publikacja </w:t>
+      </w:r>
+      <w:proofErr w:type="spellStart"/>
+      <w:r>
+        <w:rPr>
+          <w:lang w:val="pl-PL"/>
+        </w:rPr>
+        <w:t>pluginu</w:t>
+      </w:r>
+      <w:proofErr w:type="spellEnd"/>
+    </w:p>
+    <w:p>
+      <w:pPr>
+        <w:rPr>
+          <w:lang w:val="pl-PL"/>
+        </w:rPr>
+      </w:pPr>
+      <w:r>
+        <w:rPr>
+          <w:lang w:val="pl-PL"/>
+        </w:rPr>
+        <w:t xml:space="preserve">Można to zrobić na </w:t>
+      </w:r>
+      <w:proofErr w:type="spellStart"/>
+      <w:r>
+        <w:rPr>
+          <w:lang w:val="pl-PL"/>
+        </w:rPr>
+        <w:t>Intellij</w:t>
+      </w:r>
+      <w:proofErr w:type="spellEnd"/>
+      <w:r>
+        <w:rPr>
+          <w:lang w:val="pl-PL"/>
+        </w:rPr>
+        <w:t xml:space="preserve"> Marketplace. </w:t>
       </w:r>
     </w:p>
     <w:p>
@@ -290,7 +709,21 @@
         <w:rPr>
           <w:lang w:val="pl-PL"/>
         </w:rPr>
-        <w:t>Konto JetBrains;</w:t>
+        <w:t xml:space="preserve">Konto </w:t>
+      </w:r>
+      <w:proofErr w:type="spellStart"/>
+      <w:r>
+        <w:rPr>
+          <w:lang w:val="pl-PL"/>
+        </w:rPr>
+        <w:t>JetBrains</w:t>
+      </w:r>
+      <w:proofErr w:type="spellEnd"/>
+      <w:r>
+        <w:rPr>
+          <w:lang w:val="pl-PL"/>
+        </w:rPr>
+        <w:t>;</w:t>
       </w:r>
     </w:p>
     <w:p>
@@ -322,7 +755,49 @@
         <w:rPr>
           <w:lang w:val="pl-PL"/>
         </w:rPr>
-        <w:t xml:space="preserve"> że pliki pluginu nie zostały zmodyfikowane. Task gradlowy automatyzuje to, trzeba tylko ręcznie wygenerować parę kluczy prywatny i publiczny;</w:t>
+        <w:t xml:space="preserve"> że pliki </w:t>
+      </w:r>
+      <w:proofErr w:type="spellStart"/>
+      <w:r>
+        <w:rPr>
+          <w:lang w:val="pl-PL"/>
+        </w:rPr>
+        <w:t>pluginu</w:t>
+      </w:r>
+      <w:proofErr w:type="spellEnd"/>
+      <w:r>
+        <w:rPr>
+          <w:lang w:val="pl-PL"/>
+        </w:rPr>
+        <w:t xml:space="preserve"> nie zostały zmodyfikowane. </w:t>
+      </w:r>
+      <w:proofErr w:type="spellStart"/>
+      <w:r>
+        <w:rPr>
+          <w:lang w:val="pl-PL"/>
+        </w:rPr>
+        <w:t>Task</w:t>
+      </w:r>
+      <w:proofErr w:type="spellEnd"/>
+      <w:r>
+        <w:rPr>
+          <w:lang w:val="pl-PL"/>
+        </w:rPr>
+        <w:t xml:space="preserve"> </w:t>
+      </w:r>
+      <w:proofErr w:type="spellStart"/>
+      <w:r>
+        <w:rPr>
+          <w:lang w:val="pl-PL"/>
+        </w:rPr>
+        <w:t>gradlowy</w:t>
+      </w:r>
+      <w:proofErr w:type="spellEnd"/>
+      <w:r>
+        <w:rPr>
+          <w:lang w:val="pl-PL"/>
+        </w:rPr>
+        <w:t xml:space="preserve"> automatyzuje to, trzeba tylko ręcznie wygenerować parę kluczy prywatny i publiczny;</w:t>
       </w:r>
     </w:p>
     <w:p>
@@ -340,7 +815,122 @@
         <w:rPr>
           <w:lang w:val="pl-PL"/>
         </w:rPr>
-        <w:t>Wgranie – pierwszy plugin musi być wgrany ręcznie;</w:t>
+        <w:t xml:space="preserve">Wgranie – pierwszy </w:t>
+      </w:r>
+      <w:proofErr w:type="spellStart"/>
+      <w:r>
+        <w:rPr>
+          <w:lang w:val="pl-PL"/>
+        </w:rPr>
+        <w:t>plugin</w:t>
+      </w:r>
+      <w:proofErr w:type="spellEnd"/>
+      <w:r>
+        <w:rPr>
+          <w:lang w:val="pl-PL"/>
+        </w:rPr>
+        <w:t xml:space="preserve"> musi być wgrany ręcznie;</w:t>
+      </w:r>
+    </w:p>
+    <w:p>
+      <w:pPr>
+        <w:rPr>
+          <w:lang w:val="pl-PL"/>
+        </w:rPr>
+      </w:pPr>
+    </w:p>
+    <w:p>
+      <w:pPr>
+        <w:rPr>
+          <w:lang w:val="pl-PL"/>
+        </w:rPr>
+      </w:pPr>
+      <w:r>
+        <w:rPr>
+          <w:lang w:val="pl-PL"/>
+        </w:rPr>
+        <w:drawing>
+          <wp:inline distT="0" distB="0" distL="0" distR="0" wp14:anchorId="01618A7C" wp14:editId="6023C2CA">
+            <wp:extent cx="5731510" cy="4574540"/>
+            <wp:effectExtent l="0" t="0" r="2540" b="0"/>
+            <wp:docPr id="1381640442" name="Picture 1"/>
+            <wp:cNvGraphicFramePr>
+              <a:graphicFrameLocks xmlns:a="http://schemas.openxmlformats.org/drawingml/2006/main" noChangeAspect="1"/>
+            </wp:cNvGraphicFramePr>
+            <a:graphic xmlns:a="http://schemas.openxmlformats.org/drawingml/2006/main">
+              <a:graphicData uri="http://schemas.openxmlformats.org/drawingml/2006/picture">
+                <pic:pic xmlns:pic="http://schemas.openxmlformats.org/drawingml/2006/picture">
+                  <pic:nvPicPr>
+                    <pic:cNvPr id="1381640442" name=""/>
+                    <pic:cNvPicPr/>
+                  </pic:nvPicPr>
+                  <pic:blipFill>
+                    <a:blip r:embed="rId7"/>
+                    <a:stretch>
+                      <a:fillRect/>
+                    </a:stretch>
+                  </pic:blipFill>
+                  <pic:spPr>
+                    <a:xfrm>
+                      <a:off x="0" y="0"/>
+                      <a:ext cx="5731510" cy="4574540"/>
+                    </a:xfrm>
+                    <a:prstGeom prst="rect">
+                      <a:avLst/>
+                    </a:prstGeom>
+                  </pic:spPr>
+                </pic:pic>
+              </a:graphicData>
+            </a:graphic>
+          </wp:inline>
+        </w:drawing>
+      </w:r>
+    </w:p>
+    <w:p>
+      <w:pPr>
+        <w:rPr>
+          <w:lang w:val="pl-PL"/>
+        </w:rPr>
+      </w:pPr>
+      <w:r>
+        <w:rPr>
+          <w:lang w:val="pl-PL"/>
+        </w:rPr>
+        <w:drawing>
+          <wp:inline distT="0" distB="0" distL="0" distR="0" wp14:anchorId="503CDFC7" wp14:editId="26C918DA">
+            <wp:extent cx="5731510" cy="270510"/>
+            <wp:effectExtent l="0" t="0" r="2540" b="0"/>
+            <wp:docPr id="709627745" name="Picture 1"/>
+            <wp:cNvGraphicFramePr>
+              <a:graphicFrameLocks xmlns:a="http://schemas.openxmlformats.org/drawingml/2006/main" noChangeAspect="1"/>
+            </wp:cNvGraphicFramePr>
+            <a:graphic xmlns:a="http://schemas.openxmlformats.org/drawingml/2006/main">
+              <a:graphicData uri="http://schemas.openxmlformats.org/drawingml/2006/picture">
+                <pic:pic xmlns:pic="http://schemas.openxmlformats.org/drawingml/2006/picture">
+                  <pic:nvPicPr>
+                    <pic:cNvPr id="709627745" name=""/>
+                    <pic:cNvPicPr/>
+                  </pic:nvPicPr>
+                  <pic:blipFill>
+                    <a:blip r:embed="rId8"/>
+                    <a:stretch>
+                      <a:fillRect/>
+                    </a:stretch>
+                  </pic:blipFill>
+                  <pic:spPr>
+                    <a:xfrm>
+                      <a:off x="0" y="0"/>
+                      <a:ext cx="5731510" cy="270510"/>
+                    </a:xfrm>
+                    <a:prstGeom prst="rect">
+                      <a:avLst/>
+                    </a:prstGeom>
+                  </pic:spPr>
+                </pic:pic>
+              </a:graphicData>
+            </a:graphic>
+          </wp:inline>
+        </w:drawing>
       </w:r>
       <w:r>
         <w:rPr>
@@ -378,8 +968,23 @@
         <w:rPr>
           <w:lang w:val="pl-PL"/>
         </w:rPr>
-        <w:t xml:space="preserve">Jeśli pracuje się na najnowszej wersji plugina kotlin to wymagane jest wprost określenie w naszym </w:t>
-      </w:r>
+        <w:t xml:space="preserve">Jeśli pracuje się na najnowszej wersji </w:t>
+      </w:r>
+      <w:proofErr w:type="spellStart"/>
+      <w:r>
+        <w:rPr>
+          <w:lang w:val="pl-PL"/>
+        </w:rPr>
+        <w:t>plugina</w:t>
+      </w:r>
+      <w:proofErr w:type="spellEnd"/>
+      <w:r>
+        <w:rPr>
+          <w:lang w:val="pl-PL"/>
+        </w:rPr>
+        <w:t xml:space="preserve"> kotlin to wymagane jest wprost określenie w naszym </w:t>
+      </w:r>
+      <w:proofErr w:type="spellStart"/>
       <w:proofErr w:type="gramStart"/>
       <w:r>
         <w:rPr>
@@ -387,6 +992,7 @@
         </w:rPr>
         <w:t>pluginie</w:t>
       </w:r>
+      <w:proofErr w:type="spellEnd"/>
       <w:proofErr w:type="gramEnd"/>
       <w:r>
         <w:rPr>
@@ -406,11 +1012,47 @@
           <w:lang w:val="pl-PL"/>
         </w:rPr>
       </w:pPr>
-      <w:r>
-        <w:rPr>
-          <w:lang w:val="pl-PL"/>
-        </w:rPr>
-        <w:t xml:space="preserve">Plugin DevKit utworzył projekt z pluginem ze ścieżkami do kotlina mimo </w:t>
+      <w:proofErr w:type="spellStart"/>
+      <w:r>
+        <w:rPr>
+          <w:lang w:val="pl-PL"/>
+        </w:rPr>
+        <w:t>Plugin</w:t>
+      </w:r>
+      <w:proofErr w:type="spellEnd"/>
+      <w:r>
+        <w:rPr>
+          <w:lang w:val="pl-PL"/>
+        </w:rPr>
+        <w:t xml:space="preserve"> </w:t>
+      </w:r>
+      <w:proofErr w:type="spellStart"/>
+      <w:r>
+        <w:rPr>
+          <w:lang w:val="pl-PL"/>
+        </w:rPr>
+        <w:t>DevKit</w:t>
+      </w:r>
+      <w:proofErr w:type="spellEnd"/>
+      <w:r>
+        <w:rPr>
+          <w:lang w:val="pl-PL"/>
+        </w:rPr>
+        <w:t xml:space="preserve"> utworzył projekt z </w:t>
+      </w:r>
+      <w:proofErr w:type="spellStart"/>
+      <w:r>
+        <w:rPr>
+          <w:lang w:val="pl-PL"/>
+        </w:rPr>
+        <w:t>pluginem</w:t>
+      </w:r>
+      <w:proofErr w:type="spellEnd"/>
+      <w:r>
+        <w:rPr>
+          <w:lang w:val="pl-PL"/>
+        </w:rPr>
+        <w:t xml:space="preserve"> ze ścieżkami do kotlina mimo </w:t>
       </w:r>
       <w:proofErr w:type="gramStart"/>
       <w:r>
@@ -424,7 +1066,63 @@
         <w:rPr>
           <w:lang w:val="pl-PL"/>
         </w:rPr>
-        <w:t xml:space="preserve"> że chcę używać javy. Trzeba było zrobić rename, inaczej gradle nie pakował klas do jarki i rzucało ClassNotFoundException;</w:t>
+        <w:t xml:space="preserve"> że chcę używać </w:t>
+      </w:r>
+      <w:proofErr w:type="spellStart"/>
+      <w:r>
+        <w:rPr>
+          <w:lang w:val="pl-PL"/>
+        </w:rPr>
+        <w:t>javy</w:t>
+      </w:r>
+      <w:proofErr w:type="spellEnd"/>
+      <w:r>
+        <w:rPr>
+          <w:lang w:val="pl-PL"/>
+        </w:rPr>
+        <w:t xml:space="preserve">. Trzeba było zrobić </w:t>
+      </w:r>
+      <w:proofErr w:type="spellStart"/>
+      <w:r>
+        <w:rPr>
+          <w:lang w:val="pl-PL"/>
+        </w:rPr>
+        <w:t>rename</w:t>
+      </w:r>
+      <w:proofErr w:type="spellEnd"/>
+      <w:r>
+        <w:rPr>
+          <w:lang w:val="pl-PL"/>
+        </w:rPr>
+        <w:t xml:space="preserve">, inaczej </w:t>
+      </w:r>
+      <w:proofErr w:type="spellStart"/>
+      <w:r>
+        <w:rPr>
+          <w:lang w:val="pl-PL"/>
+        </w:rPr>
+        <w:t>gradle</w:t>
+      </w:r>
+      <w:proofErr w:type="spellEnd"/>
+      <w:r>
+        <w:rPr>
+          <w:lang w:val="pl-PL"/>
+        </w:rPr>
+        <w:t xml:space="preserve"> nie pakował klas do jarki i rzucało </w:t>
+      </w:r>
+      <w:proofErr w:type="spellStart"/>
+      <w:r>
+        <w:rPr>
+          <w:lang w:val="pl-PL"/>
+        </w:rPr>
+        <w:t>ClassNotFoundException</w:t>
+      </w:r>
+      <w:proofErr w:type="spellEnd"/>
+      <w:r>
+        <w:rPr>
+          <w:lang w:val="pl-PL"/>
+        </w:rPr>
+        <w:t>;</w:t>
       </w:r>
     </w:p>
     <w:p>
@@ -1241,6 +1939,7 @@
   <w:style w:type="character" w:default="1" w:styleId="DefaultParagraphFont">
     <w:name w:val="Default Paragraph Font"/>
     <w:uiPriority w:val="1"/>
+    <w:semiHidden/>
     <w:unhideWhenUsed/>
   </w:style>
   <w:style w:type="table" w:default="1" w:styleId="TableNormal">
@@ -1582,6 +2281,41 @@
       <w:rFonts w:ascii="Consolas" w:hAnsi="Consolas"/>
       <w:sz w:val="20"/>
       <w:szCs w:val="20"/>
+    </w:rPr>
+  </w:style>
+  <w:style w:type="character" w:styleId="Hyperlink">
+    <w:name w:val="Hyperlink"/>
+    <w:basedOn w:val="DefaultParagraphFont"/>
+    <w:uiPriority w:val="99"/>
+    <w:unhideWhenUsed/>
+    <w:rsid w:val="000F733C"/>
+    <w:rPr>
+      <w:color w:val="0563C1" w:themeColor="hyperlink"/>
+      <w:u w:val="single"/>
+    </w:rPr>
+  </w:style>
+  <w:style w:type="character" w:styleId="UnresolvedMention">
+    <w:name w:val="Unresolved Mention"/>
+    <w:basedOn w:val="DefaultParagraphFont"/>
+    <w:uiPriority w:val="99"/>
+    <w:semiHidden/>
+    <w:unhideWhenUsed/>
+    <w:rsid w:val="000F733C"/>
+    <w:rPr>
+      <w:color w:val="605E5C"/>
+      <w:shd w:val="clear" w:color="auto" w:fill="E1DFDD"/>
+    </w:rPr>
+  </w:style>
+  <w:style w:type="character" w:styleId="FollowedHyperlink">
+    <w:name w:val="FollowedHyperlink"/>
+    <w:basedOn w:val="DefaultParagraphFont"/>
+    <w:uiPriority w:val="99"/>
+    <w:semiHidden/>
+    <w:unhideWhenUsed/>
+    <w:rsid w:val="007F3E32"/>
+    <w:rPr>
+      <w:color w:val="954F72" w:themeColor="followedHyperlink"/>
+      <w:u w:val="single"/>
     </w:rPr>
   </w:style>
 </w:styles>

</xml_diff>